<commit_message>
Fix population characteristics tables
</commit_message>
<xml_diff>
--- a/reports/2020-05-06_tables_reformatted.docx
+++ b/reports/2020-05-06_tables_reformatted.docx
@@ -207,7 +207,16 @@
                 <w:sz w:val="20"/>
                 <w:szCs w:val="20"/>
               </w:rPr>
-              <w:t xml:space="preserve"> (person</w:t>
+              <w:t xml:space="preserve"> (</w:t>
+            </w:r>
+            <w:proofErr w:type="spellStart"/>
+            <w:r>
+              <w:rPr>
+                <w:rFonts w:ascii="Calibri" w:eastAsiaTheme="minorEastAsia" w:hAnsi="Calibri" w:cs="Calibri"/>
+                <w:sz w:val="20"/>
+                <w:szCs w:val="20"/>
+              </w:rPr>
+              <w:t>person</w:t>
             </w:r>
             <w:r>
               <w:rPr>
@@ -223,7 +232,16 @@
                 <w:sz w:val="20"/>
                 <w:szCs w:val="20"/>
               </w:rPr>
-              <w:t>years)</w:t>
+              <w:t>years</w:t>
+            </w:r>
+            <w:proofErr w:type="spellEnd"/>
+            <w:r>
+              <w:rPr>
+                <w:rFonts w:ascii="Calibri" w:eastAsiaTheme="minorEastAsia" w:hAnsi="Calibri" w:cs="Calibri"/>
+                <w:sz w:val="20"/>
+                <w:szCs w:val="20"/>
+              </w:rPr>
+              <w:t>)</w:t>
             </w:r>
           </w:p>
         </w:tc>
@@ -3021,6 +3039,23 @@
               </w:rPr>
               <w:t>Year of worker exit</w:t>
             </w:r>
+            <w:r>
+              <w:rPr>
+                <w:rFonts w:ascii="Calibri" w:eastAsiaTheme="minorEastAsia" w:hAnsi="Calibri" w:cs="Calibri"/>
+                <w:sz w:val="20"/>
+                <w:szCs w:val="20"/>
+              </w:rPr>
+              <w:t xml:space="preserve"> </w:t>
+            </w:r>
+            <w:r>
+              <w:rPr>
+                <w:rFonts w:ascii="Calibri" w:eastAsiaTheme="minorEastAsia" w:hAnsi="Calibri" w:cs="Calibri"/>
+                <w:sz w:val="20"/>
+                <w:szCs w:val="20"/>
+                <w:vertAlign w:val="superscript"/>
+              </w:rPr>
+              <w:t>c</w:t>
+            </w:r>
           </w:p>
         </w:tc>
         <w:tc>
@@ -3040,11 +3075,11 @@
             </w:pPr>
             <w:r>
               <w:rPr>
-                <w:rFonts w:ascii="Calibri" w:eastAsiaTheme="minorEastAsia" w:hAnsi="Calibri" w:cs="Calibri"/>
-                <w:sz w:val="20"/>
-                <w:szCs w:val="20"/>
-              </w:rPr>
-              <w:t>1986</w:t>
+                <w:rFonts w:asciiTheme="majorHAnsi" w:eastAsiaTheme="minorEastAsia" w:hAnsiTheme="majorHAnsi" w:cstheme="majorHAnsi"/>
+                <w:sz w:val="20"/>
+                <w:szCs w:val="20"/>
+              </w:rPr>
+              <w:t>1978</w:t>
             </w:r>
           </w:p>
         </w:tc>
@@ -3064,11 +3099,11 @@
             </w:pPr>
             <w:r>
               <w:rPr>
-                <w:rFonts w:ascii="Calibri" w:eastAsiaTheme="minorEastAsia" w:hAnsi="Calibri" w:cs="Calibri"/>
-                <w:sz w:val="20"/>
-                <w:szCs w:val="20"/>
-              </w:rPr>
-              <w:t>(1971, 1995)</w:t>
+                <w:rFonts w:asciiTheme="majorHAnsi" w:eastAsiaTheme="minorEastAsia" w:hAnsiTheme="majorHAnsi" w:cstheme="majorHAnsi"/>
+                <w:sz w:val="20"/>
+                <w:szCs w:val="20"/>
+              </w:rPr>
+              <w:t>(1966, 1988)</w:t>
             </w:r>
           </w:p>
         </w:tc>
@@ -3089,11 +3124,11 @@
             </w:pPr>
             <w:r>
               <w:rPr>
-                <w:rFonts w:ascii="Calibri" w:eastAsiaTheme="minorEastAsia" w:hAnsi="Calibri" w:cs="Calibri"/>
-                <w:sz w:val="20"/>
-                <w:szCs w:val="20"/>
-              </w:rPr>
-              <w:t>1981</w:t>
+                <w:rFonts w:asciiTheme="majorHAnsi" w:eastAsiaTheme="minorEastAsia" w:hAnsiTheme="majorHAnsi" w:cstheme="majorHAnsi"/>
+                <w:sz w:val="20"/>
+                <w:szCs w:val="20"/>
+              </w:rPr>
+              <w:t>1978</w:t>
             </w:r>
           </w:p>
         </w:tc>
@@ -3113,11 +3148,11 @@
             </w:pPr>
             <w:r>
               <w:rPr>
-                <w:rFonts w:ascii="Calibri" w:eastAsiaTheme="minorEastAsia" w:hAnsi="Calibri" w:cs="Calibri"/>
-                <w:sz w:val="20"/>
-                <w:szCs w:val="20"/>
-              </w:rPr>
-              <w:t>(1969, 1990)</w:t>
+                <w:rFonts w:asciiTheme="majorHAnsi" w:eastAsiaTheme="minorEastAsia" w:hAnsiTheme="majorHAnsi" w:cstheme="majorHAnsi"/>
+                <w:sz w:val="20"/>
+                <w:szCs w:val="20"/>
+              </w:rPr>
+              <w:t>(1966, 1986)</w:t>
             </w:r>
           </w:p>
         </w:tc>
@@ -3138,11 +3173,11 @@
             </w:pPr>
             <w:r>
               <w:rPr>
-                <w:rFonts w:ascii="Calibri" w:eastAsiaTheme="minorEastAsia" w:hAnsi="Calibri" w:cs="Calibri"/>
-                <w:sz w:val="20"/>
-                <w:szCs w:val="20"/>
-              </w:rPr>
-              <w:t>1987</w:t>
+                <w:rFonts w:asciiTheme="majorHAnsi" w:eastAsiaTheme="minorEastAsia" w:hAnsiTheme="majorHAnsi" w:cstheme="majorHAnsi"/>
+                <w:sz w:val="20"/>
+                <w:szCs w:val="20"/>
+              </w:rPr>
+              <w:t>1980</w:t>
             </w:r>
           </w:p>
         </w:tc>
@@ -3162,11 +3197,11 @@
             </w:pPr>
             <w:r>
               <w:rPr>
-                <w:rFonts w:ascii="Calibri" w:eastAsiaTheme="minorEastAsia" w:hAnsi="Calibri" w:cs="Calibri"/>
-                <w:sz w:val="20"/>
-                <w:szCs w:val="20"/>
-              </w:rPr>
-              <w:t>(1974, 1995)</w:t>
+                <w:rFonts w:asciiTheme="majorHAnsi" w:eastAsiaTheme="minorEastAsia" w:hAnsiTheme="majorHAnsi" w:cstheme="majorHAnsi"/>
+                <w:sz w:val="20"/>
+                <w:szCs w:val="20"/>
+              </w:rPr>
+              <w:t>(1969, 1987)</w:t>
             </w:r>
           </w:p>
         </w:tc>
@@ -3199,6 +3234,23 @@
               </w:rPr>
               <w:t>Age at worker exit</w:t>
             </w:r>
+            <w:r>
+              <w:rPr>
+                <w:rFonts w:ascii="Calibri" w:eastAsiaTheme="minorEastAsia" w:hAnsi="Calibri" w:cs="Calibri"/>
+                <w:sz w:val="20"/>
+                <w:szCs w:val="20"/>
+              </w:rPr>
+              <w:t xml:space="preserve"> </w:t>
+            </w:r>
+            <w:r>
+              <w:rPr>
+                <w:rFonts w:ascii="Calibri" w:eastAsiaTheme="minorEastAsia" w:hAnsi="Calibri" w:cs="Calibri"/>
+                <w:sz w:val="20"/>
+                <w:szCs w:val="20"/>
+                <w:vertAlign w:val="superscript"/>
+              </w:rPr>
+              <w:t>c</w:t>
+            </w:r>
           </w:p>
         </w:tc>
         <w:tc>
@@ -3218,11 +3270,11 @@
             </w:pPr>
             <w:r>
               <w:rPr>
-                <w:rFonts w:ascii="Calibri" w:eastAsiaTheme="minorEastAsia" w:hAnsi="Calibri" w:cs="Calibri"/>
-                <w:sz w:val="20"/>
-                <w:szCs w:val="20"/>
-              </w:rPr>
-              <w:t>46</w:t>
+                <w:rFonts w:asciiTheme="majorHAnsi" w:eastAsiaTheme="minorEastAsia" w:hAnsiTheme="majorHAnsi" w:cstheme="majorHAnsi"/>
+                <w:sz w:val="20"/>
+                <w:szCs w:val="20"/>
+              </w:rPr>
+              <w:t>47</w:t>
             </w:r>
           </w:p>
         </w:tc>
@@ -3242,11 +3294,11 @@
             </w:pPr>
             <w:r>
               <w:rPr>
-                <w:rFonts w:ascii="Calibri" w:eastAsiaTheme="minorEastAsia" w:hAnsi="Calibri" w:cs="Calibri"/>
-                <w:sz w:val="20"/>
-                <w:szCs w:val="20"/>
-              </w:rPr>
-              <w:t>(36, 56)</w:t>
+                <w:rFonts w:asciiTheme="majorHAnsi" w:eastAsiaTheme="minorEastAsia" w:hAnsiTheme="majorHAnsi" w:cstheme="majorHAnsi"/>
+                <w:sz w:val="20"/>
+                <w:szCs w:val="20"/>
+              </w:rPr>
+              <w:t>(32, 58)</w:t>
             </w:r>
           </w:p>
         </w:tc>
@@ -3267,11 +3319,11 @@
             </w:pPr>
             <w:r>
               <w:rPr>
-                <w:rFonts w:ascii="Calibri" w:eastAsiaTheme="minorEastAsia" w:hAnsi="Calibri" w:cs="Calibri"/>
-                <w:sz w:val="20"/>
-                <w:szCs w:val="20"/>
-              </w:rPr>
-              <w:t>40</w:t>
+                <w:rFonts w:asciiTheme="majorHAnsi" w:eastAsiaTheme="minorEastAsia" w:hAnsiTheme="majorHAnsi" w:cstheme="majorHAnsi"/>
+                <w:sz w:val="20"/>
+                <w:szCs w:val="20"/>
+              </w:rPr>
+              <w:t>38</w:t>
             </w:r>
           </w:p>
         </w:tc>
@@ -3291,11 +3343,11 @@
             </w:pPr>
             <w:r>
               <w:rPr>
-                <w:rFonts w:ascii="Calibri" w:eastAsiaTheme="minorEastAsia" w:hAnsi="Calibri" w:cs="Calibri"/>
-                <w:sz w:val="20"/>
-                <w:szCs w:val="20"/>
-              </w:rPr>
-              <w:t>(32, 51)</w:t>
+                <w:rFonts w:asciiTheme="majorHAnsi" w:eastAsiaTheme="minorEastAsia" w:hAnsiTheme="majorHAnsi" w:cstheme="majorHAnsi"/>
+                <w:sz w:val="20"/>
+                <w:szCs w:val="20"/>
+              </w:rPr>
+              <w:t>(31, 51)</w:t>
             </w:r>
           </w:p>
         </w:tc>
@@ -3316,11 +3368,11 @@
             </w:pPr>
             <w:r>
               <w:rPr>
-                <w:rFonts w:ascii="Calibri" w:eastAsiaTheme="minorEastAsia" w:hAnsi="Calibri" w:cs="Calibri"/>
-                <w:sz w:val="20"/>
-                <w:szCs w:val="20"/>
-              </w:rPr>
-              <w:t>36</w:t>
+                <w:rFonts w:asciiTheme="majorHAnsi" w:eastAsiaTheme="minorEastAsia" w:hAnsiTheme="majorHAnsi" w:cstheme="majorHAnsi"/>
+                <w:sz w:val="20"/>
+                <w:szCs w:val="20"/>
+              </w:rPr>
+              <w:t>32</w:t>
             </w:r>
           </w:p>
         </w:tc>
@@ -3340,11 +3392,11 @@
             </w:pPr>
             <w:r>
               <w:rPr>
-                <w:rFonts w:ascii="Calibri" w:eastAsiaTheme="minorEastAsia" w:hAnsi="Calibri" w:cs="Calibri"/>
-                <w:sz w:val="20"/>
-                <w:szCs w:val="20"/>
-              </w:rPr>
-              <w:t>(29, 42)</w:t>
+                <w:rFonts w:asciiTheme="majorHAnsi" w:eastAsiaTheme="minorEastAsia" w:hAnsiTheme="majorHAnsi" w:cstheme="majorHAnsi"/>
+                <w:sz w:val="20"/>
+                <w:szCs w:val="20"/>
+              </w:rPr>
+              <w:t>(26, 43)</w:t>
             </w:r>
           </w:p>
         </w:tc>
@@ -3774,6 +3826,7 @@
                 <w:szCs w:val="16"/>
               </w:rPr>
             </w:pPr>
+            <w:proofErr w:type="spellStart"/>
             <w:r>
               <w:rPr>
                 <w:rFonts w:ascii="Calibri" w:eastAsiaTheme="minorEastAsia" w:hAnsi="Calibri" w:cs="Calibri"/>
@@ -3783,6 +3836,7 @@
               </w:rPr>
               <w:t>a</w:t>
             </w:r>
+            <w:proofErr w:type="spellEnd"/>
             <w:r>
               <w:rPr>
                 <w:rFonts w:ascii="Calibri" w:eastAsiaTheme="minorEastAsia" w:hAnsi="Calibri" w:cs="Calibri"/>
@@ -3818,6 +3872,50 @@
                 <w:szCs w:val="16"/>
               </w:rPr>
               <w:t xml:space="preserve"> Employment records end on December 31, 1994.</w:t>
+            </w:r>
+          </w:p>
+          <w:p>
+            <w:pPr>
+              <w:snapToGrid w:val="0"/>
+              <w:spacing w:before="40" w:after="40"/>
+              <w:rPr>
+                <w:rFonts w:ascii="Calibri" w:eastAsiaTheme="minorEastAsia" w:hAnsi="Calibri" w:cs="Calibri"/>
+                <w:sz w:val="16"/>
+                <w:szCs w:val="16"/>
+              </w:rPr>
+            </w:pPr>
+            <w:r>
+              <w:rPr>
+                <w:rFonts w:ascii="Calibri" w:eastAsiaTheme="minorEastAsia" w:hAnsi="Calibri" w:cs="Calibri"/>
+                <w:sz w:val="20"/>
+                <w:szCs w:val="20"/>
+                <w:vertAlign w:val="superscript"/>
+              </w:rPr>
+              <w:t>c</w:t>
+            </w:r>
+            <w:r>
+              <w:rPr>
+                <w:rFonts w:ascii="Calibri" w:eastAsiaTheme="minorEastAsia" w:hAnsi="Calibri" w:cs="Calibri"/>
+                <w:sz w:val="16"/>
+                <w:szCs w:val="16"/>
+              </w:rPr>
+              <w:t xml:space="preserve"> </w:t>
+            </w:r>
+            <w:r>
+              <w:rPr>
+                <w:rFonts w:ascii="Calibri" w:eastAsiaTheme="minorEastAsia" w:hAnsi="Calibri" w:cs="Calibri"/>
+                <w:sz w:val="16"/>
+                <w:szCs w:val="16"/>
+              </w:rPr>
+              <w:t>Among those with known date of worker exit</w:t>
+            </w:r>
+            <w:r>
+              <w:rPr>
+                <w:rFonts w:ascii="Calibri" w:eastAsiaTheme="minorEastAsia" w:hAnsi="Calibri" w:cs="Calibri"/>
+                <w:sz w:val="16"/>
+                <w:szCs w:val="16"/>
+              </w:rPr>
+              <w:t>.</w:t>
             </w:r>
           </w:p>
         </w:tc>
@@ -4038,7 +4136,16 @@
                 <w:sz w:val="20"/>
                 <w:szCs w:val="20"/>
               </w:rPr>
-              <w:t xml:space="preserve"> (person</w:t>
+              <w:t xml:space="preserve"> (</w:t>
+            </w:r>
+            <w:proofErr w:type="spellStart"/>
+            <w:r>
+              <w:rPr>
+                <w:rFonts w:ascii="Calibri" w:eastAsiaTheme="minorEastAsia" w:hAnsi="Calibri" w:cs="Calibri"/>
+                <w:sz w:val="20"/>
+                <w:szCs w:val="20"/>
+              </w:rPr>
+              <w:t>person</w:t>
             </w:r>
             <w:r>
               <w:rPr>
@@ -4054,7 +4161,16 @@
                 <w:sz w:val="20"/>
                 <w:szCs w:val="20"/>
               </w:rPr>
-              <w:t>years)</w:t>
+              <w:t>years</w:t>
+            </w:r>
+            <w:proofErr w:type="spellEnd"/>
+            <w:r>
+              <w:rPr>
+                <w:rFonts w:ascii="Calibri" w:eastAsiaTheme="minorEastAsia" w:hAnsi="Calibri" w:cs="Calibri"/>
+                <w:sz w:val="20"/>
+                <w:szCs w:val="20"/>
+              </w:rPr>
+              <w:t>)</w:t>
             </w:r>
           </w:p>
         </w:tc>
@@ -4069,6 +4185,7 @@
             <w:pPr>
               <w:snapToGrid w:val="0"/>
               <w:spacing w:before="40" w:after="40"/>
+              <w:jc w:val="right"/>
               <w:rPr>
                 <w:rFonts w:ascii="Calibri" w:eastAsiaTheme="minorEastAsia" w:hAnsi="Calibri" w:cs="Calibri"/>
                 <w:sz w:val="20"/>
@@ -4123,6 +4240,7 @@
             <w:pPr>
               <w:snapToGrid w:val="0"/>
               <w:spacing w:before="40" w:after="40"/>
+              <w:jc w:val="right"/>
               <w:rPr>
                 <w:rFonts w:ascii="Calibri" w:eastAsiaTheme="minorEastAsia" w:hAnsi="Calibri" w:cs="Calibri"/>
                 <w:sz w:val="20"/>
@@ -4177,6 +4295,7 @@
             <w:pPr>
               <w:snapToGrid w:val="0"/>
               <w:spacing w:before="40" w:after="40"/>
+              <w:jc w:val="right"/>
               <w:rPr>
                 <w:rFonts w:ascii="Calibri" w:eastAsiaTheme="minorEastAsia" w:hAnsi="Calibri" w:cs="Calibri"/>
                 <w:sz w:val="20"/>
@@ -4283,38 +4402,40 @@
             <w:pPr>
               <w:snapToGrid w:val="0"/>
               <w:spacing w:before="40" w:after="40"/>
-              <w:rPr>
-                <w:rFonts w:ascii="Calibri" w:eastAsiaTheme="minorEastAsia" w:hAnsi="Calibri" w:cs="Calibri"/>
-                <w:sz w:val="20"/>
-                <w:szCs w:val="20"/>
-              </w:rPr>
-            </w:pPr>
-          </w:p>
-        </w:tc>
-        <w:tc>
-          <w:tcPr>
-            <w:tcW w:w="0" w:type="auto"/>
-          </w:tcPr>
-          <w:p>
-            <w:pPr>
-              <w:snapToGrid w:val="0"/>
-              <w:spacing w:before="40" w:after="40"/>
-              <w:rPr>
-                <w:rFonts w:ascii="Calibri" w:eastAsiaTheme="minorEastAsia" w:hAnsi="Calibri" w:cs="Calibri"/>
-                <w:sz w:val="20"/>
-                <w:szCs w:val="20"/>
-              </w:rPr>
-            </w:pPr>
-          </w:p>
-        </w:tc>
-        <w:tc>
-          <w:tcPr>
-            <w:tcW w:w="0" w:type="auto"/>
-          </w:tcPr>
-          <w:p>
-            <w:pPr>
-              <w:snapToGrid w:val="0"/>
-              <w:spacing w:before="40" w:after="40"/>
+              <w:jc w:val="right"/>
+              <w:rPr>
+                <w:rFonts w:ascii="Calibri" w:eastAsiaTheme="minorEastAsia" w:hAnsi="Calibri" w:cs="Calibri"/>
+                <w:sz w:val="20"/>
+                <w:szCs w:val="20"/>
+              </w:rPr>
+            </w:pPr>
+          </w:p>
+        </w:tc>
+        <w:tc>
+          <w:tcPr>
+            <w:tcW w:w="0" w:type="auto"/>
+          </w:tcPr>
+          <w:p>
+            <w:pPr>
+              <w:snapToGrid w:val="0"/>
+              <w:spacing w:before="40" w:after="40"/>
+              <w:rPr>
+                <w:rFonts w:ascii="Calibri" w:eastAsiaTheme="minorEastAsia" w:hAnsi="Calibri" w:cs="Calibri"/>
+                <w:sz w:val="20"/>
+                <w:szCs w:val="20"/>
+              </w:rPr>
+            </w:pPr>
+          </w:p>
+        </w:tc>
+        <w:tc>
+          <w:tcPr>
+            <w:tcW w:w="0" w:type="auto"/>
+          </w:tcPr>
+          <w:p>
+            <w:pPr>
+              <w:snapToGrid w:val="0"/>
+              <w:spacing w:before="40" w:after="40"/>
+              <w:jc w:val="right"/>
               <w:rPr>
                 <w:rFonts w:ascii="Calibri" w:eastAsiaTheme="minorEastAsia" w:hAnsi="Calibri" w:cs="Calibri"/>
                 <w:sz w:val="20"/>
@@ -4347,6 +4468,7 @@
             <w:pPr>
               <w:snapToGrid w:val="0"/>
               <w:spacing w:before="40" w:after="40"/>
+              <w:jc w:val="right"/>
               <w:rPr>
                 <w:rFonts w:ascii="Calibri" w:eastAsiaTheme="minorEastAsia" w:hAnsi="Calibri" w:cs="Calibri"/>
                 <w:sz w:val="20"/>
@@ -4406,6 +4528,7 @@
             <w:pPr>
               <w:snapToGrid w:val="0"/>
               <w:spacing w:before="40" w:after="40"/>
+              <w:jc w:val="right"/>
               <w:rPr>
                 <w:rFonts w:ascii="Calibri" w:eastAsiaTheme="minorEastAsia" w:hAnsi="Calibri" w:cs="Calibri"/>
                 <w:sz w:val="20"/>
@@ -4454,6 +4577,7 @@
             <w:pPr>
               <w:snapToGrid w:val="0"/>
               <w:spacing w:before="40" w:after="40"/>
+              <w:jc w:val="right"/>
               <w:rPr>
                 <w:rFonts w:ascii="Calibri" w:eastAsiaTheme="minorEastAsia" w:hAnsi="Calibri" w:cs="Calibri"/>
                 <w:sz w:val="20"/>
@@ -4502,6 +4626,7 @@
             <w:pPr>
               <w:snapToGrid w:val="0"/>
               <w:spacing w:before="40" w:after="40"/>
+              <w:jc w:val="right"/>
               <w:rPr>
                 <w:rFonts w:ascii="Calibri" w:eastAsiaTheme="minorEastAsia" w:hAnsi="Calibri" w:cs="Calibri"/>
                 <w:sz w:val="20"/>
@@ -4577,6 +4702,7 @@
             <w:pPr>
               <w:snapToGrid w:val="0"/>
               <w:spacing w:before="40" w:after="40"/>
+              <w:jc w:val="right"/>
               <w:rPr>
                 <w:rFonts w:ascii="Calibri" w:eastAsiaTheme="minorEastAsia" w:hAnsi="Calibri" w:cs="Calibri"/>
                 <w:sz w:val="20"/>
@@ -4625,6 +4751,7 @@
             <w:pPr>
               <w:snapToGrid w:val="0"/>
               <w:spacing w:before="40" w:after="40"/>
+              <w:jc w:val="right"/>
               <w:rPr>
                 <w:rFonts w:ascii="Calibri" w:eastAsiaTheme="minorEastAsia" w:hAnsi="Calibri" w:cs="Calibri"/>
                 <w:sz w:val="20"/>
@@ -4673,6 +4800,7 @@
             <w:pPr>
               <w:snapToGrid w:val="0"/>
               <w:spacing w:before="40" w:after="40"/>
+              <w:jc w:val="right"/>
               <w:rPr>
                 <w:rFonts w:ascii="Calibri" w:eastAsiaTheme="minorEastAsia" w:hAnsi="Calibri" w:cs="Calibri"/>
                 <w:sz w:val="20"/>
@@ -4748,6 +4876,7 @@
             <w:pPr>
               <w:snapToGrid w:val="0"/>
               <w:spacing w:before="40" w:after="40"/>
+              <w:jc w:val="right"/>
               <w:rPr>
                 <w:rFonts w:ascii="Calibri" w:eastAsiaTheme="minorEastAsia" w:hAnsi="Calibri" w:cs="Calibri"/>
                 <w:sz w:val="20"/>
@@ -4796,6 +4925,7 @@
             <w:pPr>
               <w:snapToGrid w:val="0"/>
               <w:spacing w:before="40" w:after="40"/>
+              <w:jc w:val="right"/>
               <w:rPr>
                 <w:rFonts w:ascii="Calibri" w:eastAsiaTheme="minorEastAsia" w:hAnsi="Calibri" w:cs="Calibri"/>
                 <w:sz w:val="20"/>
@@ -4844,6 +4974,7 @@
             <w:pPr>
               <w:snapToGrid w:val="0"/>
               <w:spacing w:before="40" w:after="40"/>
+              <w:jc w:val="right"/>
               <w:rPr>
                 <w:rFonts w:ascii="Calibri" w:eastAsiaTheme="minorEastAsia" w:hAnsi="Calibri" w:cs="Calibri"/>
                 <w:sz w:val="20"/>
@@ -4947,38 +5078,40 @@
             <w:pPr>
               <w:snapToGrid w:val="0"/>
               <w:spacing w:before="40" w:after="40"/>
-              <w:rPr>
-                <w:rFonts w:ascii="Calibri" w:eastAsiaTheme="minorEastAsia" w:hAnsi="Calibri" w:cs="Calibri"/>
-                <w:sz w:val="20"/>
-                <w:szCs w:val="20"/>
-              </w:rPr>
-            </w:pPr>
-          </w:p>
-        </w:tc>
-        <w:tc>
-          <w:tcPr>
-            <w:tcW w:w="0" w:type="auto"/>
-          </w:tcPr>
-          <w:p>
-            <w:pPr>
-              <w:snapToGrid w:val="0"/>
-              <w:spacing w:before="40" w:after="40"/>
-              <w:rPr>
-                <w:rFonts w:ascii="Calibri" w:eastAsiaTheme="minorEastAsia" w:hAnsi="Calibri" w:cs="Calibri"/>
-                <w:sz w:val="20"/>
-                <w:szCs w:val="20"/>
-              </w:rPr>
-            </w:pPr>
-          </w:p>
-        </w:tc>
-        <w:tc>
-          <w:tcPr>
-            <w:tcW w:w="0" w:type="auto"/>
-          </w:tcPr>
-          <w:p>
-            <w:pPr>
-              <w:snapToGrid w:val="0"/>
-              <w:spacing w:before="40" w:after="40"/>
+              <w:jc w:val="right"/>
+              <w:rPr>
+                <w:rFonts w:ascii="Calibri" w:eastAsiaTheme="minorEastAsia" w:hAnsi="Calibri" w:cs="Calibri"/>
+                <w:sz w:val="20"/>
+                <w:szCs w:val="20"/>
+              </w:rPr>
+            </w:pPr>
+          </w:p>
+        </w:tc>
+        <w:tc>
+          <w:tcPr>
+            <w:tcW w:w="0" w:type="auto"/>
+          </w:tcPr>
+          <w:p>
+            <w:pPr>
+              <w:snapToGrid w:val="0"/>
+              <w:spacing w:before="40" w:after="40"/>
+              <w:rPr>
+                <w:rFonts w:ascii="Calibri" w:eastAsiaTheme="minorEastAsia" w:hAnsi="Calibri" w:cs="Calibri"/>
+                <w:sz w:val="20"/>
+                <w:szCs w:val="20"/>
+              </w:rPr>
+            </w:pPr>
+          </w:p>
+        </w:tc>
+        <w:tc>
+          <w:tcPr>
+            <w:tcW w:w="0" w:type="auto"/>
+          </w:tcPr>
+          <w:p>
+            <w:pPr>
+              <w:snapToGrid w:val="0"/>
+              <w:spacing w:before="40" w:after="40"/>
+              <w:jc w:val="right"/>
               <w:rPr>
                 <w:rFonts w:ascii="Calibri" w:eastAsiaTheme="minorEastAsia" w:hAnsi="Calibri" w:cs="Calibri"/>
                 <w:sz w:val="20"/>
@@ -5011,6 +5144,7 @@
             <w:pPr>
               <w:snapToGrid w:val="0"/>
               <w:spacing w:before="40" w:after="40"/>
+              <w:jc w:val="right"/>
               <w:rPr>
                 <w:rFonts w:ascii="Calibri" w:eastAsiaTheme="minorEastAsia" w:hAnsi="Calibri" w:cs="Calibri"/>
                 <w:sz w:val="20"/>
@@ -5070,6 +5204,7 @@
             <w:pPr>
               <w:snapToGrid w:val="0"/>
               <w:spacing w:before="40" w:after="40"/>
+              <w:jc w:val="right"/>
               <w:rPr>
                 <w:rFonts w:ascii="Calibri" w:eastAsiaTheme="minorEastAsia" w:hAnsi="Calibri" w:cs="Calibri"/>
                 <w:sz w:val="20"/>
@@ -5118,6 +5253,7 @@
             <w:pPr>
               <w:snapToGrid w:val="0"/>
               <w:spacing w:before="40" w:after="40"/>
+              <w:jc w:val="right"/>
               <w:rPr>
                 <w:rFonts w:ascii="Calibri" w:eastAsiaTheme="minorEastAsia" w:hAnsi="Calibri" w:cs="Calibri"/>
                 <w:sz w:val="20"/>
@@ -5166,6 +5302,7 @@
             <w:pPr>
               <w:snapToGrid w:val="0"/>
               <w:spacing w:before="40" w:after="40"/>
+              <w:jc w:val="right"/>
               <w:rPr>
                 <w:rFonts w:ascii="Calibri" w:eastAsiaTheme="minorEastAsia" w:hAnsi="Calibri" w:cs="Calibri"/>
                 <w:sz w:val="20"/>
@@ -5241,6 +5378,7 @@
             <w:pPr>
               <w:snapToGrid w:val="0"/>
               <w:spacing w:before="40" w:after="40"/>
+              <w:jc w:val="right"/>
               <w:rPr>
                 <w:rFonts w:ascii="Calibri" w:eastAsiaTheme="minorEastAsia" w:hAnsi="Calibri" w:cs="Calibri"/>
                 <w:sz w:val="20"/>
@@ -5289,6 +5427,7 @@
             <w:pPr>
               <w:snapToGrid w:val="0"/>
               <w:spacing w:before="40" w:after="40"/>
+              <w:jc w:val="right"/>
               <w:rPr>
                 <w:rFonts w:ascii="Calibri" w:eastAsiaTheme="minorEastAsia" w:hAnsi="Calibri" w:cs="Calibri"/>
                 <w:sz w:val="20"/>
@@ -5337,6 +5476,7 @@
             <w:pPr>
               <w:snapToGrid w:val="0"/>
               <w:spacing w:before="40" w:after="40"/>
+              <w:jc w:val="right"/>
               <w:rPr>
                 <w:rFonts w:ascii="Calibri" w:eastAsiaTheme="minorEastAsia" w:hAnsi="Calibri" w:cs="Calibri"/>
                 <w:sz w:val="20"/>
@@ -5457,38 +5597,40 @@
             <w:pPr>
               <w:snapToGrid w:val="0"/>
               <w:spacing w:before="40" w:after="40"/>
-              <w:rPr>
-                <w:rFonts w:ascii="Calibri" w:eastAsiaTheme="minorEastAsia" w:hAnsi="Calibri" w:cs="Calibri"/>
-                <w:sz w:val="20"/>
-                <w:szCs w:val="20"/>
-              </w:rPr>
-            </w:pPr>
-          </w:p>
-        </w:tc>
-        <w:tc>
-          <w:tcPr>
-            <w:tcW w:w="0" w:type="auto"/>
-          </w:tcPr>
-          <w:p>
-            <w:pPr>
-              <w:snapToGrid w:val="0"/>
-              <w:spacing w:before="40" w:after="40"/>
-              <w:rPr>
-                <w:rFonts w:ascii="Calibri" w:eastAsiaTheme="minorEastAsia" w:hAnsi="Calibri" w:cs="Calibri"/>
-                <w:sz w:val="20"/>
-                <w:szCs w:val="20"/>
-              </w:rPr>
-            </w:pPr>
-          </w:p>
-        </w:tc>
-        <w:tc>
-          <w:tcPr>
-            <w:tcW w:w="0" w:type="auto"/>
-          </w:tcPr>
-          <w:p>
-            <w:pPr>
-              <w:snapToGrid w:val="0"/>
-              <w:spacing w:before="40" w:after="40"/>
+              <w:jc w:val="right"/>
+              <w:rPr>
+                <w:rFonts w:ascii="Calibri" w:eastAsiaTheme="minorEastAsia" w:hAnsi="Calibri" w:cs="Calibri"/>
+                <w:sz w:val="20"/>
+                <w:szCs w:val="20"/>
+              </w:rPr>
+            </w:pPr>
+          </w:p>
+        </w:tc>
+        <w:tc>
+          <w:tcPr>
+            <w:tcW w:w="0" w:type="auto"/>
+          </w:tcPr>
+          <w:p>
+            <w:pPr>
+              <w:snapToGrid w:val="0"/>
+              <w:spacing w:before="40" w:after="40"/>
+              <w:rPr>
+                <w:rFonts w:ascii="Calibri" w:eastAsiaTheme="minorEastAsia" w:hAnsi="Calibri" w:cs="Calibri"/>
+                <w:sz w:val="20"/>
+                <w:szCs w:val="20"/>
+              </w:rPr>
+            </w:pPr>
+          </w:p>
+        </w:tc>
+        <w:tc>
+          <w:tcPr>
+            <w:tcW w:w="0" w:type="auto"/>
+          </w:tcPr>
+          <w:p>
+            <w:pPr>
+              <w:snapToGrid w:val="0"/>
+              <w:spacing w:before="40" w:after="40"/>
+              <w:jc w:val="right"/>
               <w:rPr>
                 <w:rFonts w:ascii="Calibri" w:eastAsiaTheme="minorEastAsia" w:hAnsi="Calibri" w:cs="Calibri"/>
                 <w:sz w:val="20"/>
@@ -5521,6 +5663,7 @@
             <w:pPr>
               <w:snapToGrid w:val="0"/>
               <w:spacing w:before="40" w:after="40"/>
+              <w:jc w:val="right"/>
               <w:rPr>
                 <w:rFonts w:ascii="Calibri" w:eastAsiaTheme="minorEastAsia" w:hAnsi="Calibri" w:cs="Calibri"/>
                 <w:sz w:val="20"/>
@@ -5580,6 +5723,7 @@
             <w:pPr>
               <w:snapToGrid w:val="0"/>
               <w:spacing w:before="40" w:after="40"/>
+              <w:jc w:val="right"/>
               <w:rPr>
                 <w:rFonts w:ascii="Calibri" w:eastAsiaTheme="minorEastAsia" w:hAnsi="Calibri" w:cs="Calibri"/>
                 <w:sz w:val="20"/>
@@ -5628,6 +5772,7 @@
             <w:pPr>
               <w:snapToGrid w:val="0"/>
               <w:spacing w:before="40" w:after="40"/>
+              <w:jc w:val="right"/>
               <w:rPr>
                 <w:rFonts w:ascii="Calibri" w:eastAsiaTheme="minorEastAsia" w:hAnsi="Calibri" w:cs="Calibri"/>
                 <w:sz w:val="20"/>
@@ -5676,6 +5821,7 @@
             <w:pPr>
               <w:snapToGrid w:val="0"/>
               <w:spacing w:before="40" w:after="40"/>
+              <w:jc w:val="right"/>
               <w:rPr>
                 <w:rFonts w:ascii="Calibri" w:eastAsiaTheme="minorEastAsia" w:hAnsi="Calibri" w:cs="Calibri"/>
                 <w:sz w:val="20"/>
@@ -5751,6 +5897,7 @@
             <w:pPr>
               <w:snapToGrid w:val="0"/>
               <w:spacing w:before="40" w:after="40"/>
+              <w:jc w:val="right"/>
               <w:rPr>
                 <w:rFonts w:ascii="Calibri" w:eastAsiaTheme="minorEastAsia" w:hAnsi="Calibri" w:cs="Calibri"/>
                 <w:sz w:val="20"/>
@@ -5799,6 +5946,7 @@
             <w:pPr>
               <w:snapToGrid w:val="0"/>
               <w:spacing w:before="40" w:after="40"/>
+              <w:jc w:val="right"/>
               <w:rPr>
                 <w:rFonts w:ascii="Calibri" w:eastAsiaTheme="minorEastAsia" w:hAnsi="Calibri" w:cs="Calibri"/>
                 <w:sz w:val="20"/>
@@ -5847,6 +5995,7 @@
             <w:pPr>
               <w:snapToGrid w:val="0"/>
               <w:spacing w:before="40" w:after="40"/>
+              <w:jc w:val="right"/>
               <w:rPr>
                 <w:rFonts w:ascii="Calibri" w:eastAsiaTheme="minorEastAsia" w:hAnsi="Calibri" w:cs="Calibri"/>
                 <w:sz w:val="20"/>
@@ -5922,6 +6071,7 @@
             <w:pPr>
               <w:snapToGrid w:val="0"/>
               <w:spacing w:before="40" w:after="40"/>
+              <w:jc w:val="right"/>
               <w:rPr>
                 <w:rFonts w:ascii="Calibri" w:eastAsiaTheme="minorEastAsia" w:hAnsi="Calibri" w:cs="Calibri"/>
                 <w:sz w:val="20"/>
@@ -5970,6 +6120,7 @@
             <w:pPr>
               <w:snapToGrid w:val="0"/>
               <w:spacing w:before="40" w:after="40"/>
+              <w:jc w:val="right"/>
               <w:rPr>
                 <w:rFonts w:ascii="Calibri" w:eastAsiaTheme="minorEastAsia" w:hAnsi="Calibri" w:cs="Calibri"/>
                 <w:sz w:val="20"/>
@@ -6018,6 +6169,7 @@
             <w:pPr>
               <w:snapToGrid w:val="0"/>
               <w:spacing w:before="40" w:after="40"/>
+              <w:jc w:val="right"/>
               <w:rPr>
                 <w:rFonts w:ascii="Calibri" w:eastAsiaTheme="minorEastAsia" w:hAnsi="Calibri" w:cs="Calibri"/>
                 <w:sz w:val="20"/>
@@ -6112,6 +6264,7 @@
             <w:pPr>
               <w:snapToGrid w:val="0"/>
               <w:spacing w:before="40" w:after="40"/>
+              <w:jc w:val="right"/>
               <w:rPr>
                 <w:rFonts w:ascii="Calibri" w:eastAsiaTheme="minorEastAsia" w:hAnsi="Calibri" w:cs="Calibri"/>
                 <w:sz w:val="20"/>
@@ -6160,6 +6313,7 @@
             <w:pPr>
               <w:snapToGrid w:val="0"/>
               <w:spacing w:before="40" w:after="40"/>
+              <w:jc w:val="right"/>
               <w:rPr>
                 <w:rFonts w:ascii="Calibri" w:eastAsiaTheme="minorEastAsia" w:hAnsi="Calibri" w:cs="Calibri"/>
                 <w:sz w:val="20"/>
@@ -6208,6 +6362,7 @@
             <w:pPr>
               <w:snapToGrid w:val="0"/>
               <w:spacing w:before="40" w:after="40"/>
+              <w:jc w:val="right"/>
               <w:rPr>
                 <w:rFonts w:ascii="Calibri" w:eastAsiaTheme="minorEastAsia" w:hAnsi="Calibri" w:cs="Calibri"/>
                 <w:sz w:val="20"/>
@@ -6285,6 +6440,7 @@
             <w:pPr>
               <w:snapToGrid w:val="0"/>
               <w:spacing w:before="40" w:after="40"/>
+              <w:jc w:val="right"/>
               <w:rPr>
                 <w:rFonts w:ascii="Calibri" w:eastAsiaTheme="minorEastAsia" w:hAnsi="Calibri" w:cs="Calibri"/>
                 <w:sz w:val="20"/>
@@ -6333,6 +6489,7 @@
             <w:pPr>
               <w:snapToGrid w:val="0"/>
               <w:spacing w:before="40" w:after="40"/>
+              <w:jc w:val="right"/>
               <w:rPr>
                 <w:rFonts w:ascii="Calibri" w:eastAsiaTheme="minorEastAsia" w:hAnsi="Calibri" w:cs="Calibri"/>
                 <w:sz w:val="20"/>
@@ -6381,6 +6538,7 @@
             <w:pPr>
               <w:snapToGrid w:val="0"/>
               <w:spacing w:before="40" w:after="40"/>
+              <w:jc w:val="right"/>
               <w:rPr>
                 <w:rFonts w:ascii="Calibri" w:eastAsiaTheme="minorEastAsia" w:hAnsi="Calibri" w:cs="Calibri"/>
                 <w:sz w:val="20"/>
@@ -6458,6 +6616,7 @@
             <w:pPr>
               <w:snapToGrid w:val="0"/>
               <w:spacing w:before="40" w:after="40"/>
+              <w:jc w:val="right"/>
               <w:rPr>
                 <w:rFonts w:ascii="Calibri" w:eastAsiaTheme="minorEastAsia" w:hAnsi="Calibri" w:cs="Calibri"/>
                 <w:sz w:val="20"/>
@@ -6506,6 +6665,7 @@
             <w:pPr>
               <w:snapToGrid w:val="0"/>
               <w:spacing w:before="40" w:after="40"/>
+              <w:jc w:val="right"/>
               <w:rPr>
                 <w:rFonts w:ascii="Calibri" w:eastAsiaTheme="minorEastAsia" w:hAnsi="Calibri" w:cs="Calibri"/>
                 <w:sz w:val="20"/>
@@ -6554,6 +6714,7 @@
             <w:pPr>
               <w:snapToGrid w:val="0"/>
               <w:spacing w:before="40" w:after="40"/>
+              <w:jc w:val="right"/>
               <w:rPr>
                 <w:rFonts w:ascii="Calibri" w:eastAsiaTheme="minorEastAsia" w:hAnsi="Calibri" w:cs="Calibri"/>
                 <w:sz w:val="20"/>
@@ -6631,6 +6792,7 @@
             <w:pPr>
               <w:snapToGrid w:val="0"/>
               <w:spacing w:before="40" w:after="40"/>
+              <w:jc w:val="right"/>
               <w:rPr>
                 <w:rFonts w:ascii="Calibri" w:eastAsiaTheme="minorEastAsia" w:hAnsi="Calibri" w:cs="Calibri"/>
                 <w:sz w:val="20"/>
@@ -6679,6 +6841,7 @@
             <w:pPr>
               <w:snapToGrid w:val="0"/>
               <w:spacing w:before="40" w:after="40"/>
+              <w:jc w:val="right"/>
               <w:rPr>
                 <w:rFonts w:ascii="Calibri" w:eastAsiaTheme="minorEastAsia" w:hAnsi="Calibri" w:cs="Calibri"/>
                 <w:sz w:val="20"/>
@@ -6727,6 +6890,7 @@
             <w:pPr>
               <w:snapToGrid w:val="0"/>
               <w:spacing w:before="40" w:after="40"/>
+              <w:jc w:val="right"/>
               <w:rPr>
                 <w:rFonts w:ascii="Calibri" w:eastAsiaTheme="minorEastAsia" w:hAnsi="Calibri" w:cs="Calibri"/>
                 <w:sz w:val="20"/>
@@ -6794,73 +6958,43 @@
               </w:rPr>
               <w:t>Year of worker exit</w:t>
             </w:r>
-          </w:p>
-        </w:tc>
-        <w:tc>
-          <w:tcPr>
-            <w:tcW w:w="0" w:type="auto"/>
-          </w:tcPr>
-          <w:p>
-            <w:pPr>
-              <w:snapToGrid w:val="0"/>
-              <w:spacing w:before="40" w:after="40"/>
-              <w:rPr>
-                <w:rFonts w:ascii="Calibri" w:eastAsiaTheme="minorEastAsia" w:hAnsi="Calibri" w:cs="Calibri"/>
-                <w:sz w:val="20"/>
-                <w:szCs w:val="20"/>
-              </w:rPr>
-            </w:pPr>
-            <w:r>
-              <w:rPr>
-                <w:rFonts w:ascii="Calibri" w:eastAsiaTheme="minorEastAsia" w:hAnsi="Calibri" w:cs="Calibri"/>
-                <w:sz w:val="20"/>
-                <w:szCs w:val="20"/>
-              </w:rPr>
-              <w:t>1992</w:t>
-            </w:r>
-          </w:p>
-        </w:tc>
-        <w:tc>
-          <w:tcPr>
-            <w:tcW w:w="0" w:type="auto"/>
-          </w:tcPr>
-          <w:p>
-            <w:pPr>
-              <w:snapToGrid w:val="0"/>
-              <w:spacing w:before="40" w:after="40"/>
-              <w:rPr>
-                <w:rFonts w:ascii="Calibri" w:eastAsiaTheme="minorEastAsia" w:hAnsi="Calibri" w:cs="Calibri"/>
-                <w:sz w:val="20"/>
-                <w:szCs w:val="20"/>
-              </w:rPr>
-            </w:pPr>
-            <w:r>
-              <w:rPr>
-                <w:rFonts w:ascii="Calibri" w:eastAsiaTheme="minorEastAsia" w:hAnsi="Calibri" w:cs="Calibri"/>
-                <w:sz w:val="20"/>
-                <w:szCs w:val="20"/>
-              </w:rPr>
-              <w:t>(1982, 1995)</w:t>
-            </w:r>
-          </w:p>
-        </w:tc>
-        <w:tc>
-          <w:tcPr>
-            <w:tcW w:w="0" w:type="auto"/>
-          </w:tcPr>
-          <w:p>
-            <w:pPr>
-              <w:snapToGrid w:val="0"/>
-              <w:spacing w:before="40" w:after="40"/>
-              <w:rPr>
-                <w:rFonts w:ascii="Calibri" w:eastAsiaTheme="minorEastAsia" w:hAnsi="Calibri" w:cs="Calibri"/>
-                <w:sz w:val="20"/>
-                <w:szCs w:val="20"/>
-              </w:rPr>
-            </w:pPr>
-            <w:r>
-              <w:rPr>
-                <w:rFonts w:ascii="Calibri" w:eastAsiaTheme="minorEastAsia" w:hAnsi="Calibri" w:cs="Calibri"/>
+            <w:r>
+              <w:rPr>
+                <w:rFonts w:ascii="Calibri" w:eastAsiaTheme="minorEastAsia" w:hAnsi="Calibri" w:cs="Calibri"/>
+                <w:sz w:val="20"/>
+                <w:szCs w:val="20"/>
+              </w:rPr>
+              <w:t xml:space="preserve"> </w:t>
+            </w:r>
+            <w:r>
+              <w:rPr>
+                <w:rFonts w:ascii="Calibri" w:eastAsiaTheme="minorEastAsia" w:hAnsi="Calibri" w:cs="Calibri"/>
+                <w:sz w:val="20"/>
+                <w:szCs w:val="20"/>
+                <w:vertAlign w:val="superscript"/>
+              </w:rPr>
+              <w:t>c</w:t>
+            </w:r>
+          </w:p>
+        </w:tc>
+        <w:tc>
+          <w:tcPr>
+            <w:tcW w:w="0" w:type="auto"/>
+          </w:tcPr>
+          <w:p>
+            <w:pPr>
+              <w:snapToGrid w:val="0"/>
+              <w:spacing w:before="40" w:after="40"/>
+              <w:jc w:val="right"/>
+              <w:rPr>
+                <w:rFonts w:ascii="Calibri" w:eastAsiaTheme="minorEastAsia" w:hAnsi="Calibri" w:cs="Calibri"/>
+                <w:sz w:val="20"/>
+                <w:szCs w:val="20"/>
+              </w:rPr>
+            </w:pPr>
+            <w:r>
+              <w:rPr>
+                <w:rFonts w:asciiTheme="majorHAnsi" w:eastAsiaTheme="minorEastAsia" w:hAnsiTheme="majorHAnsi" w:cstheme="majorHAnsi"/>
                 <w:sz w:val="20"/>
                 <w:szCs w:val="20"/>
               </w:rPr>
@@ -6884,11 +7018,60 @@
             </w:pPr>
             <w:r>
               <w:rPr>
-                <w:rFonts w:ascii="Calibri" w:eastAsiaTheme="minorEastAsia" w:hAnsi="Calibri" w:cs="Calibri"/>
-                <w:sz w:val="20"/>
-                <w:szCs w:val="20"/>
-              </w:rPr>
-              <w:t>(1978, 1993)</w:t>
+                <w:rFonts w:asciiTheme="majorHAnsi" w:eastAsiaTheme="minorEastAsia" w:hAnsiTheme="majorHAnsi" w:cstheme="majorHAnsi"/>
+                <w:sz w:val="20"/>
+                <w:szCs w:val="20"/>
+              </w:rPr>
+              <w:t>(1977, 1991)</w:t>
+            </w:r>
+          </w:p>
+        </w:tc>
+        <w:tc>
+          <w:tcPr>
+            <w:tcW w:w="0" w:type="auto"/>
+          </w:tcPr>
+          <w:p>
+            <w:pPr>
+              <w:snapToGrid w:val="0"/>
+              <w:spacing w:before="40" w:after="40"/>
+              <w:jc w:val="right"/>
+              <w:rPr>
+                <w:rFonts w:ascii="Calibri" w:eastAsiaTheme="minorEastAsia" w:hAnsi="Calibri" w:cs="Calibri"/>
+                <w:sz w:val="20"/>
+                <w:szCs w:val="20"/>
+              </w:rPr>
+            </w:pPr>
+            <w:r>
+              <w:rPr>
+                <w:rFonts w:asciiTheme="majorHAnsi" w:eastAsiaTheme="minorEastAsia" w:hAnsiTheme="majorHAnsi" w:cstheme="majorHAnsi"/>
+                <w:sz w:val="20"/>
+                <w:szCs w:val="20"/>
+              </w:rPr>
+              <w:t>1983</w:t>
+            </w:r>
+          </w:p>
+        </w:tc>
+        <w:tc>
+          <w:tcPr>
+            <w:tcW w:w="0" w:type="auto"/>
+          </w:tcPr>
+          <w:p>
+            <w:pPr>
+              <w:snapToGrid w:val="0"/>
+              <w:spacing w:before="40" w:after="40"/>
+              <w:rPr>
+                <w:rFonts w:ascii="Calibri" w:eastAsiaTheme="minorEastAsia" w:hAnsi="Calibri" w:cs="Calibri"/>
+                <w:sz w:val="20"/>
+                <w:szCs w:val="20"/>
+              </w:rPr>
+            </w:pPr>
+            <w:r>
+              <w:rPr>
+                <w:rFonts w:asciiTheme="majorHAnsi" w:eastAsiaTheme="minorEastAsia" w:hAnsiTheme="majorHAnsi" w:cstheme="majorHAnsi"/>
+                <w:sz w:val="20"/>
+                <w:szCs w:val="20"/>
+              </w:rPr>
+              <w:t>(1976, 1989)</w:t>
             </w:r>
           </w:p>
         </w:tc>
@@ -6900,19 +7083,20 @@
             <w:pPr>
               <w:snapToGrid w:val="0"/>
               <w:spacing w:before="40" w:after="40"/>
-              <w:rPr>
-                <w:rFonts w:ascii="Calibri" w:eastAsiaTheme="minorEastAsia" w:hAnsi="Calibri" w:cs="Calibri"/>
-                <w:sz w:val="20"/>
-                <w:szCs w:val="20"/>
-              </w:rPr>
-            </w:pPr>
-            <w:r>
-              <w:rPr>
-                <w:rFonts w:ascii="Calibri" w:eastAsiaTheme="minorEastAsia" w:hAnsi="Calibri" w:cs="Calibri"/>
-                <w:sz w:val="20"/>
-                <w:szCs w:val="20"/>
-              </w:rPr>
-              <w:t>1992</w:t>
+              <w:jc w:val="right"/>
+              <w:rPr>
+                <w:rFonts w:ascii="Calibri" w:eastAsiaTheme="minorEastAsia" w:hAnsi="Calibri" w:cs="Calibri"/>
+                <w:sz w:val="20"/>
+                <w:szCs w:val="20"/>
+              </w:rPr>
+            </w:pPr>
+            <w:r>
+              <w:rPr>
+                <w:rFonts w:asciiTheme="majorHAnsi" w:eastAsiaTheme="minorEastAsia" w:hAnsiTheme="majorHAnsi" w:cstheme="majorHAnsi"/>
+                <w:sz w:val="20"/>
+                <w:szCs w:val="20"/>
+              </w:rPr>
+              <w:t>1985</w:t>
             </w:r>
           </w:p>
         </w:tc>
@@ -6932,11 +7116,11 @@
             </w:pPr>
             <w:r>
               <w:rPr>
-                <w:rFonts w:ascii="Calibri" w:eastAsiaTheme="minorEastAsia" w:hAnsi="Calibri" w:cs="Calibri"/>
-                <w:sz w:val="20"/>
-                <w:szCs w:val="20"/>
-              </w:rPr>
-              <w:t>(1984, 1995)</w:t>
+                <w:rFonts w:asciiTheme="majorHAnsi" w:eastAsiaTheme="minorEastAsia" w:hAnsiTheme="majorHAnsi" w:cstheme="majorHAnsi"/>
+                <w:sz w:val="20"/>
+                <w:szCs w:val="20"/>
+              </w:rPr>
+              <w:t>(1980, 1988)</w:t>
             </w:r>
           </w:p>
         </w:tc>
@@ -6967,101 +7151,120 @@
               </w:rPr>
               <w:t>Age at worker exit</w:t>
             </w:r>
-          </w:p>
-        </w:tc>
-        <w:tc>
-          <w:tcPr>
-            <w:tcW w:w="0" w:type="auto"/>
-          </w:tcPr>
-          <w:p>
-            <w:pPr>
-              <w:snapToGrid w:val="0"/>
-              <w:spacing w:before="40" w:after="40"/>
-              <w:rPr>
-                <w:rFonts w:ascii="Calibri" w:eastAsiaTheme="minorEastAsia" w:hAnsi="Calibri" w:cs="Calibri"/>
-                <w:sz w:val="20"/>
-                <w:szCs w:val="20"/>
-              </w:rPr>
-            </w:pPr>
-            <w:r>
-              <w:rPr>
-                <w:rFonts w:ascii="Calibri" w:eastAsiaTheme="minorEastAsia" w:hAnsi="Calibri" w:cs="Calibri"/>
-                <w:sz w:val="20"/>
-                <w:szCs w:val="20"/>
-              </w:rPr>
-              <w:t>48</w:t>
-            </w:r>
-          </w:p>
-        </w:tc>
-        <w:tc>
-          <w:tcPr>
-            <w:tcW w:w="0" w:type="auto"/>
-          </w:tcPr>
-          <w:p>
-            <w:pPr>
-              <w:snapToGrid w:val="0"/>
-              <w:spacing w:before="40" w:after="40"/>
-              <w:rPr>
-                <w:rFonts w:ascii="Calibri" w:eastAsiaTheme="minorEastAsia" w:hAnsi="Calibri" w:cs="Calibri"/>
-                <w:sz w:val="20"/>
-                <w:szCs w:val="20"/>
-              </w:rPr>
-            </w:pPr>
-            <w:r>
-              <w:rPr>
-                <w:rFonts w:ascii="Calibri" w:eastAsiaTheme="minorEastAsia" w:hAnsi="Calibri" w:cs="Calibri"/>
-                <w:sz w:val="20"/>
-                <w:szCs w:val="20"/>
-              </w:rPr>
-              <w:t>(39, 57)</w:t>
-            </w:r>
-          </w:p>
-        </w:tc>
-        <w:tc>
-          <w:tcPr>
-            <w:tcW w:w="0" w:type="auto"/>
-          </w:tcPr>
-          <w:p>
-            <w:pPr>
-              <w:snapToGrid w:val="0"/>
-              <w:spacing w:before="40" w:after="40"/>
-              <w:rPr>
-                <w:rFonts w:ascii="Calibri" w:eastAsiaTheme="minorEastAsia" w:hAnsi="Calibri" w:cs="Calibri"/>
-                <w:sz w:val="20"/>
-                <w:szCs w:val="20"/>
-              </w:rPr>
-            </w:pPr>
-            <w:r>
-              <w:rPr>
-                <w:rFonts w:ascii="Calibri" w:eastAsiaTheme="minorEastAsia" w:hAnsi="Calibri" w:cs="Calibri"/>
-                <w:sz w:val="20"/>
-                <w:szCs w:val="20"/>
-              </w:rPr>
-              <w:t>42</w:t>
-            </w:r>
-          </w:p>
-        </w:tc>
-        <w:tc>
-          <w:tcPr>
-            <w:tcW w:w="0" w:type="auto"/>
-          </w:tcPr>
-          <w:p>
-            <w:pPr>
-              <w:snapToGrid w:val="0"/>
-              <w:spacing w:before="40" w:after="40"/>
-              <w:rPr>
-                <w:rFonts w:ascii="Calibri" w:eastAsiaTheme="minorEastAsia" w:hAnsi="Calibri" w:cs="Calibri"/>
-                <w:sz w:val="20"/>
-                <w:szCs w:val="20"/>
-              </w:rPr>
-            </w:pPr>
-            <w:r>
-              <w:rPr>
-                <w:rFonts w:ascii="Calibri" w:eastAsiaTheme="minorEastAsia" w:hAnsi="Calibri" w:cs="Calibri"/>
-                <w:sz w:val="20"/>
-                <w:szCs w:val="20"/>
-              </w:rPr>
-              <w:t>(33, 52)</w:t>
+            <w:r>
+              <w:rPr>
+                <w:rFonts w:ascii="Calibri" w:eastAsiaTheme="minorEastAsia" w:hAnsi="Calibri" w:cs="Calibri"/>
+                <w:sz w:val="20"/>
+                <w:szCs w:val="20"/>
+              </w:rPr>
+              <w:t xml:space="preserve"> </w:t>
+            </w:r>
+            <w:r>
+              <w:rPr>
+                <w:rFonts w:ascii="Calibri" w:eastAsiaTheme="minorEastAsia" w:hAnsi="Calibri" w:cs="Calibri"/>
+                <w:sz w:val="20"/>
+                <w:szCs w:val="20"/>
+                <w:vertAlign w:val="superscript"/>
+              </w:rPr>
+              <w:t>c</w:t>
+            </w:r>
+          </w:p>
+        </w:tc>
+        <w:tc>
+          <w:tcPr>
+            <w:tcW w:w="0" w:type="auto"/>
+          </w:tcPr>
+          <w:p>
+            <w:pPr>
+              <w:snapToGrid w:val="0"/>
+              <w:spacing w:before="40" w:after="40"/>
+              <w:jc w:val="right"/>
+              <w:rPr>
+                <w:rFonts w:ascii="Calibri" w:eastAsiaTheme="minorEastAsia" w:hAnsi="Calibri" w:cs="Calibri"/>
+                <w:sz w:val="20"/>
+                <w:szCs w:val="20"/>
+              </w:rPr>
+            </w:pPr>
+            <w:r>
+              <w:rPr>
+                <w:rFonts w:asciiTheme="majorHAnsi" w:eastAsiaTheme="minorEastAsia" w:hAnsiTheme="majorHAnsi" w:cstheme="majorHAnsi"/>
+                <w:sz w:val="20"/>
+                <w:szCs w:val="20"/>
+              </w:rPr>
+              <w:t>52</w:t>
+            </w:r>
+          </w:p>
+        </w:tc>
+        <w:tc>
+          <w:tcPr>
+            <w:tcW w:w="0" w:type="auto"/>
+          </w:tcPr>
+          <w:p>
+            <w:pPr>
+              <w:snapToGrid w:val="0"/>
+              <w:spacing w:before="40" w:after="40"/>
+              <w:rPr>
+                <w:rFonts w:ascii="Calibri" w:eastAsiaTheme="minorEastAsia" w:hAnsi="Calibri" w:cs="Calibri"/>
+                <w:sz w:val="20"/>
+                <w:szCs w:val="20"/>
+              </w:rPr>
+            </w:pPr>
+            <w:r>
+              <w:rPr>
+                <w:rFonts w:asciiTheme="majorHAnsi" w:eastAsiaTheme="minorEastAsia" w:hAnsiTheme="majorHAnsi" w:cstheme="majorHAnsi"/>
+                <w:sz w:val="20"/>
+                <w:szCs w:val="20"/>
+              </w:rPr>
+              <w:t>(37, 60)</w:t>
+            </w:r>
+          </w:p>
+        </w:tc>
+        <w:tc>
+          <w:tcPr>
+            <w:tcW w:w="0" w:type="auto"/>
+          </w:tcPr>
+          <w:p>
+            <w:pPr>
+              <w:snapToGrid w:val="0"/>
+              <w:spacing w:before="40" w:after="40"/>
+              <w:jc w:val="right"/>
+              <w:rPr>
+                <w:rFonts w:ascii="Calibri" w:eastAsiaTheme="minorEastAsia" w:hAnsi="Calibri" w:cs="Calibri"/>
+                <w:sz w:val="20"/>
+                <w:szCs w:val="20"/>
+              </w:rPr>
+            </w:pPr>
+            <w:r>
+              <w:rPr>
+                <w:rFonts w:asciiTheme="majorHAnsi" w:eastAsiaTheme="minorEastAsia" w:hAnsiTheme="majorHAnsi" w:cstheme="majorHAnsi"/>
+                <w:sz w:val="20"/>
+                <w:szCs w:val="20"/>
+              </w:rPr>
+              <w:t>40</w:t>
+            </w:r>
+          </w:p>
+        </w:tc>
+        <w:tc>
+          <w:tcPr>
+            <w:tcW w:w="0" w:type="auto"/>
+          </w:tcPr>
+          <w:p>
+            <w:pPr>
+              <w:snapToGrid w:val="0"/>
+              <w:spacing w:before="40" w:after="40"/>
+              <w:rPr>
+                <w:rFonts w:ascii="Calibri" w:eastAsiaTheme="minorEastAsia" w:hAnsi="Calibri" w:cs="Calibri"/>
+                <w:sz w:val="20"/>
+                <w:szCs w:val="20"/>
+              </w:rPr>
+            </w:pPr>
+            <w:r>
+              <w:rPr>
+                <w:rFonts w:asciiTheme="majorHAnsi" w:eastAsiaTheme="minorEastAsia" w:hAnsiTheme="majorHAnsi" w:cstheme="majorHAnsi"/>
+                <w:sz w:val="20"/>
+                <w:szCs w:val="20"/>
+              </w:rPr>
+              <w:t>(31, 52)</w:t>
             </w:r>
           </w:p>
         </w:tc>
@@ -7073,19 +7276,20 @@
             <w:pPr>
               <w:snapToGrid w:val="0"/>
               <w:spacing w:before="40" w:after="40"/>
-              <w:rPr>
-                <w:rFonts w:ascii="Calibri" w:eastAsiaTheme="minorEastAsia" w:hAnsi="Calibri" w:cs="Calibri"/>
-                <w:sz w:val="20"/>
-                <w:szCs w:val="20"/>
-              </w:rPr>
-            </w:pPr>
-            <w:r>
-              <w:rPr>
-                <w:rFonts w:ascii="Calibri" w:eastAsiaTheme="minorEastAsia" w:hAnsi="Calibri" w:cs="Calibri"/>
-                <w:sz w:val="20"/>
-                <w:szCs w:val="20"/>
-              </w:rPr>
-              <w:t>36</w:t>
+              <w:jc w:val="right"/>
+              <w:rPr>
+                <w:rFonts w:ascii="Calibri" w:eastAsiaTheme="minorEastAsia" w:hAnsi="Calibri" w:cs="Calibri"/>
+                <w:sz w:val="20"/>
+                <w:szCs w:val="20"/>
+              </w:rPr>
+            </w:pPr>
+            <w:r>
+              <w:rPr>
+                <w:rFonts w:asciiTheme="majorHAnsi" w:eastAsiaTheme="minorEastAsia" w:hAnsiTheme="majorHAnsi" w:cstheme="majorHAnsi"/>
+                <w:sz w:val="20"/>
+                <w:szCs w:val="20"/>
+              </w:rPr>
+              <w:t>32</w:t>
             </w:r>
           </w:p>
         </w:tc>
@@ -7105,11 +7309,11 @@
             </w:pPr>
             <w:r>
               <w:rPr>
-                <w:rFonts w:ascii="Calibri" w:eastAsiaTheme="minorEastAsia" w:hAnsi="Calibri" w:cs="Calibri"/>
-                <w:sz w:val="20"/>
-                <w:szCs w:val="20"/>
-              </w:rPr>
-              <w:t>(29, 40)</w:t>
+                <w:rFonts w:asciiTheme="majorHAnsi" w:eastAsiaTheme="minorEastAsia" w:hAnsiTheme="majorHAnsi" w:cstheme="majorHAnsi"/>
+                <w:sz w:val="20"/>
+                <w:szCs w:val="20"/>
+              </w:rPr>
+              <w:t>(27, 36)</w:t>
             </w:r>
           </w:p>
         </w:tc>
@@ -7150,6 +7354,7 @@
             <w:pPr>
               <w:snapToGrid w:val="0"/>
               <w:spacing w:before="40" w:after="40"/>
+              <w:jc w:val="right"/>
               <w:rPr>
                 <w:rFonts w:ascii="Calibri" w:eastAsiaTheme="minorEastAsia" w:hAnsi="Calibri" w:cs="Calibri"/>
                 <w:sz w:val="20"/>
@@ -7198,6 +7403,7 @@
             <w:pPr>
               <w:snapToGrid w:val="0"/>
               <w:spacing w:before="40" w:after="40"/>
+              <w:jc w:val="right"/>
               <w:rPr>
                 <w:rFonts w:ascii="Calibri" w:eastAsiaTheme="minorEastAsia" w:hAnsi="Calibri" w:cs="Calibri"/>
                 <w:sz w:val="20"/>
@@ -7246,6 +7452,7 @@
             <w:pPr>
               <w:snapToGrid w:val="0"/>
               <w:spacing w:before="40" w:after="40"/>
+              <w:jc w:val="right"/>
               <w:rPr>
                 <w:rFonts w:ascii="Calibri" w:eastAsiaTheme="minorEastAsia" w:hAnsi="Calibri" w:cs="Calibri"/>
                 <w:sz w:val="20"/>
@@ -7329,6 +7536,7 @@
             <w:pPr>
               <w:snapToGrid w:val="0"/>
               <w:spacing w:before="40" w:after="40"/>
+              <w:jc w:val="right"/>
               <w:rPr>
                 <w:rFonts w:ascii="Calibri" w:eastAsiaTheme="minorEastAsia" w:hAnsi="Calibri" w:cs="Calibri"/>
                 <w:sz w:val="20"/>
@@ -7383,6 +7591,7 @@
             <w:pPr>
               <w:snapToGrid w:val="0"/>
               <w:spacing w:before="40" w:after="40"/>
+              <w:jc w:val="right"/>
               <w:rPr>
                 <w:rFonts w:ascii="Calibri" w:eastAsiaTheme="minorEastAsia" w:hAnsi="Calibri" w:cs="Calibri"/>
                 <w:sz w:val="20"/>
@@ -7437,6 +7646,7 @@
             <w:pPr>
               <w:snapToGrid w:val="0"/>
               <w:spacing w:before="40" w:after="40"/>
+              <w:jc w:val="right"/>
               <w:rPr>
                 <w:rFonts w:ascii="Calibri" w:eastAsiaTheme="minorEastAsia" w:hAnsi="Calibri" w:cs="Calibri"/>
                 <w:sz w:val="20"/>
@@ -7520,6 +7730,7 @@
                 <w:szCs w:val="16"/>
               </w:rPr>
             </w:pPr>
+            <w:proofErr w:type="spellStart"/>
             <w:r>
               <w:rPr>
                 <w:rFonts w:ascii="Calibri" w:eastAsiaTheme="minorEastAsia" w:hAnsi="Calibri" w:cs="Calibri"/>
@@ -7529,6 +7740,7 @@
               </w:rPr>
               <w:t>a</w:t>
             </w:r>
+            <w:proofErr w:type="spellEnd"/>
             <w:r>
               <w:rPr>
                 <w:rFonts w:ascii="Calibri" w:eastAsiaTheme="minorEastAsia" w:hAnsi="Calibri" w:cs="Calibri"/>
@@ -7588,6 +7800,34 @@
                 <w:szCs w:val="16"/>
               </w:rPr>
               <w:t>.</w:t>
+            </w:r>
+          </w:p>
+          <w:p>
+            <w:pPr>
+              <w:snapToGrid w:val="0"/>
+              <w:spacing w:before="40" w:after="40"/>
+              <w:rPr>
+                <w:rFonts w:ascii="Calibri" w:eastAsiaTheme="minorEastAsia" w:hAnsi="Calibri" w:cs="Calibri"/>
+                <w:sz w:val="16"/>
+                <w:szCs w:val="16"/>
+              </w:rPr>
+            </w:pPr>
+            <w:r>
+              <w:rPr>
+                <w:rFonts w:ascii="Calibri" w:eastAsiaTheme="minorEastAsia" w:hAnsi="Calibri" w:cs="Calibri"/>
+                <w:sz w:val="20"/>
+                <w:szCs w:val="20"/>
+                <w:vertAlign w:val="superscript"/>
+              </w:rPr>
+              <w:t>c</w:t>
+            </w:r>
+            <w:r>
+              <w:rPr>
+                <w:rFonts w:ascii="Calibri" w:eastAsiaTheme="minorEastAsia" w:hAnsi="Calibri" w:cs="Calibri"/>
+                <w:sz w:val="16"/>
+                <w:szCs w:val="16"/>
+              </w:rPr>
+              <w:t xml:space="preserve"> Among those with known date of worker exit.</w:t>
             </w:r>
           </w:p>
         </w:tc>

</xml_diff>